<commit_message>
Added implementation of IntBST in week5 of data_structures
</commit_message>
<xml_diff>
--- a/database_systems/homework/kjohnson_hw2.docx
+++ b/database_systems/homework/kjohnson_hw2.docx
@@ -24,7 +24,14 @@
           <w:b/>
           <w:bCs/>
         </w:rPr>
-        <w:t>Chapter 2 Problems</w:t>
+        <w:t xml:space="preserve">Chapter 2 </w:t>
+      </w:r>
+      <w:r>
+        <w:rPr>
+          <w:b/>
+          <w:bCs/>
+        </w:rPr>
+        <w:t>Review Questions</w:t>
       </w:r>
       <w:r>
         <w:rPr>
@@ -266,6 +273,235 @@
             </a:graphic>
           </wp:inline>
         </w:drawing>
+      </w:r>
+    </w:p>
+    <w:p>
+      <w:pPr>
+        <w:ind w:left="360"/>
+      </w:pPr>
+    </w:p>
+    <w:p>
+      <w:pPr>
+        <w:ind w:left="360"/>
+      </w:pPr>
+    </w:p>
+    <w:p>
+      <w:pPr>
+        <w:ind w:left="360"/>
+        <w:rPr>
+          <w:b/>
+          <w:bCs/>
+        </w:rPr>
+      </w:pPr>
+      <w:r>
+        <w:rPr>
+          <w:b/>
+          <w:bCs/>
+        </w:rPr>
+        <w:t xml:space="preserve">Chapter </w:t>
+      </w:r>
+      <w:r>
+        <w:rPr>
+          <w:b/>
+          <w:bCs/>
+        </w:rPr>
+        <w:t>3</w:t>
+      </w:r>
+      <w:r>
+        <w:rPr>
+          <w:b/>
+          <w:bCs/>
+        </w:rPr>
+        <w:t xml:space="preserve"> </w:t>
+      </w:r>
+      <w:r>
+        <w:rPr>
+          <w:b/>
+          <w:bCs/>
+        </w:rPr>
+        <w:t>Review Questions</w:t>
+      </w:r>
+      <w:r>
+        <w:rPr>
+          <w:b/>
+          <w:bCs/>
+        </w:rPr>
+        <w:t xml:space="preserve">: </w:t>
+      </w:r>
+    </w:p>
+    <w:p>
+      <w:pPr>
+        <w:ind w:left="360"/>
+        <w:rPr>
+          <w:b/>
+          <w:bCs/>
+        </w:rPr>
+      </w:pPr>
+    </w:p>
+    <w:p>
+      <w:pPr>
+        <w:ind w:left="360"/>
+      </w:pPr>
+      <w:r>
+        <w:t>2.    An entity that displays entity integrity will have a unique, non-null, primary key that will identify each row in the table.  An entity that displays referential integrity will have a foreign key that is associated with either a unique primary key or a null value in the table it is associated with.  A table that has both will make it easy to look up any value because they are all uniquely keyed, and will also maintain a proper relationship with another table by having each of its rows associated with the correct row in another table.</w:t>
+      </w:r>
+    </w:p>
+    <w:p>
+      <w:pPr>
+        <w:ind w:left="360"/>
+      </w:pPr>
+      <w:r>
+        <w:t>11.</w:t>
+      </w:r>
+    </w:p>
+    <w:p>
+      <w:pPr>
+        <w:ind w:left="360"/>
+      </w:pPr>
+      <w:r>
+        <w:t xml:space="preserve">   </w:t>
+      </w:r>
+      <w:r>
+        <w:rPr>
+          <w:noProof/>
+        </w:rPr>
+        <w:drawing>
+          <wp:inline distT="0" distB="0" distL="0" distR="0" wp14:anchorId="2596246A" wp14:editId="441D7B30">
+            <wp:extent cx="4251960" cy="1211580"/>
+            <wp:effectExtent l="0" t="0" r="0" b="7620"/>
+            <wp:docPr id="4" name="Picture 4"/>
+            <wp:cNvGraphicFramePr>
+              <a:graphicFrameLocks xmlns:a="http://schemas.openxmlformats.org/drawingml/2006/main" noChangeAspect="1"/>
+            </wp:cNvGraphicFramePr>
+            <a:graphic xmlns:a="http://schemas.openxmlformats.org/drawingml/2006/main">
+              <a:graphicData uri="http://schemas.openxmlformats.org/drawingml/2006/picture">
+                <pic:pic xmlns:pic="http://schemas.openxmlformats.org/drawingml/2006/picture">
+                  <pic:nvPicPr>
+                    <pic:cNvPr id="0" name="Picture 7"/>
+                    <pic:cNvPicPr>
+                      <a:picLocks noChangeAspect="1" noChangeArrowheads="1"/>
+                    </pic:cNvPicPr>
+                  </pic:nvPicPr>
+                  <pic:blipFill>
+                    <a:blip r:embed="rId7">
+                      <a:extLst>
+                        <a:ext uri="{28A0092B-C50C-407E-A947-70E740481C1C}">
+                          <a14:useLocalDpi xmlns:a14="http://schemas.microsoft.com/office/drawing/2010/main" val="0"/>
+                        </a:ext>
+                      </a:extLst>
+                    </a:blip>
+                    <a:srcRect/>
+                    <a:stretch>
+                      <a:fillRect/>
+                    </a:stretch>
+                  </pic:blipFill>
+                  <pic:spPr bwMode="auto">
+                    <a:xfrm>
+                      <a:off x="0" y="0"/>
+                      <a:ext cx="4251960" cy="1211580"/>
+                    </a:xfrm>
+                    <a:prstGeom prst="rect">
+                      <a:avLst/>
+                    </a:prstGeom>
+                    <a:noFill/>
+                    <a:ln>
+                      <a:noFill/>
+                    </a:ln>
+                  </pic:spPr>
+                </pic:pic>
+              </a:graphicData>
+            </a:graphic>
+          </wp:inline>
+        </w:drawing>
+      </w:r>
+    </w:p>
+    <w:p>
+      <w:pPr>
+        <w:ind w:left="360"/>
+      </w:pPr>
+      <w:r>
+        <w:rPr>
+          <w:b/>
+          <w:bCs/>
+        </w:rPr>
+        <w:t>Problems:</w:t>
+      </w:r>
+    </w:p>
+    <w:p>
+      <w:pPr>
+        <w:ind w:left="360"/>
+      </w:pPr>
+      <w:r>
+        <w:t>1.    EMPLOYEE: Primary key is EMP_CODE</w:t>
+      </w:r>
+    </w:p>
+    <w:p>
+      <w:pPr>
+        <w:ind w:left="360"/>
+      </w:pPr>
+      <w:r>
+        <w:tab/>
+      </w:r>
+      <w:r>
+        <w:tab/>
+        <w:t xml:space="preserve">        Foreign key is STORE_CODE</w:t>
+      </w:r>
+    </w:p>
+    <w:p>
+      <w:pPr>
+        <w:ind w:left="360"/>
+      </w:pPr>
+    </w:p>
+    <w:p>
+      <w:pPr>
+        <w:ind w:left="360"/>
+      </w:pPr>
+      <w:r>
+        <w:lastRenderedPageBreak/>
+        <w:tab/>
+        <w:t>STORE: Primary key is STORE_CODE</w:t>
+      </w:r>
+    </w:p>
+    <w:p>
+      <w:pPr>
+        <w:ind w:left="360"/>
+      </w:pPr>
+      <w:r>
+        <w:t xml:space="preserve">                     Foreign keys are REGION_CODE and EMP_CODE</w:t>
+      </w:r>
+    </w:p>
+    <w:p>
+      <w:pPr>
+        <w:ind w:left="360"/>
+      </w:pPr>
+      <w:r>
+        <w:tab/>
+        <w:t>REGION: Primary key is REGION_CODE</w:t>
+      </w:r>
+    </w:p>
+    <w:p>
+      <w:pPr>
+        <w:ind w:left="360"/>
+      </w:pPr>
+      <w:r>
+        <w:tab/>
+      </w:r>
+      <w:r>
+        <w:tab/>
+        <w:t xml:space="preserve">  Foreign key is None</w:t>
+      </w:r>
+    </w:p>
+    <w:p>
+      <w:pPr>
+        <w:ind w:left="360"/>
+      </w:pPr>
+    </w:p>
+    <w:p>
+      <w:pPr>
+        <w:ind w:left="360"/>
+      </w:pPr>
+      <w:r>
+        <w:t>2.    Yes, the tables to exhibit entity integrity.  Each table has a non-null, unique, primary key that can identify any specific row in the table.</w:t>
       </w:r>
     </w:p>
     <w:sectPr>

</xml_diff>

<commit_message>
Continued work on database hw2
</commit_message>
<xml_diff>
--- a/database_systems/homework/kjohnson_hw2.docx
+++ b/database_systems/homework/kjohnson_hw2.docx
@@ -503,6 +503,86 @@
       <w:r>
         <w:t>2.    Yes, the tables to exhibit entity integrity.  Each table has a non-null, unique, primary key that can identify any specific row in the table.</w:t>
       </w:r>
+    </w:p>
+    <w:p>
+      <w:pPr>
+        <w:ind w:left="360"/>
+      </w:pPr>
+      <w:r>
+        <w:t xml:space="preserve">3.    The EMPLOYEE and STORE tables both </w:t>
+      </w:r>
+      <w:r>
+        <w:t>exhibit referential integrity.  They both contain foreign keys that have matching entries in the corresponding tables.  The REGION table, on the other hand, does not have a foreign key so is not applicable to referential integrity.</w:t>
+      </w:r>
+    </w:p>
+    <w:p>
+      <w:pPr>
+        <w:ind w:left="360"/>
+      </w:pPr>
+      <w:r>
+        <w:t>8</w:t>
+      </w:r>
+      <w:r>
+        <w:t xml:space="preserve">.    </w:t>
+      </w:r>
+      <w:r>
+        <w:rPr>
+          <w:noProof/>
+        </w:rPr>
+        <w:drawing>
+          <wp:inline distT="0" distB="0" distL="0" distR="0" wp14:anchorId="1014523D" wp14:editId="23667F35">
+            <wp:extent cx="5943600" cy="1091565"/>
+            <wp:effectExtent l="0" t="0" r="0" b="0"/>
+            <wp:docPr id="6" name="Picture 6"/>
+            <wp:cNvGraphicFramePr>
+              <a:graphicFrameLocks xmlns:a="http://schemas.openxmlformats.org/drawingml/2006/main" noChangeAspect="1"/>
+            </wp:cNvGraphicFramePr>
+            <a:graphic xmlns:a="http://schemas.openxmlformats.org/drawingml/2006/main">
+              <a:graphicData uri="http://schemas.openxmlformats.org/drawingml/2006/picture">
+                <pic:pic xmlns:pic="http://schemas.openxmlformats.org/drawingml/2006/picture">
+                  <pic:nvPicPr>
+                    <pic:cNvPr id="0" name="Picture 11"/>
+                    <pic:cNvPicPr>
+                      <a:picLocks noChangeAspect="1" noChangeArrowheads="1"/>
+                    </pic:cNvPicPr>
+                  </pic:nvPicPr>
+                  <pic:blipFill>
+                    <a:blip r:embed="rId8">
+                      <a:extLst>
+                        <a:ext uri="{28A0092B-C50C-407E-A947-70E740481C1C}">
+                          <a14:useLocalDpi xmlns:a14="http://schemas.microsoft.com/office/drawing/2010/main" val="0"/>
+                        </a:ext>
+                      </a:extLst>
+                    </a:blip>
+                    <a:srcRect/>
+                    <a:stretch>
+                      <a:fillRect/>
+                    </a:stretch>
+                  </pic:blipFill>
+                  <pic:spPr bwMode="auto">
+                    <a:xfrm>
+                      <a:off x="0" y="0"/>
+                      <a:ext cx="5943600" cy="1091565"/>
+                    </a:xfrm>
+                    <a:prstGeom prst="rect">
+                      <a:avLst/>
+                    </a:prstGeom>
+                    <a:noFill/>
+                    <a:ln>
+                      <a:noFill/>
+                    </a:ln>
+                  </pic:spPr>
+                </pic:pic>
+              </a:graphicData>
+            </a:graphic>
+          </wp:inline>
+        </w:drawing>
+      </w:r>
+    </w:p>
+    <w:p>
+      <w:pPr>
+        <w:ind w:left="360"/>
+      </w:pPr>
     </w:p>
     <w:sectPr>
       <w:pgSz w:w="12240" w:h="15840"/>

</xml_diff>

<commit_message>
Worked on hw2 for database
</commit_message>
<xml_diff>
--- a/database_systems/homework/kjohnson_hw2.docx
+++ b/database_systems/homework/kjohnson_hw2.docx
@@ -319,14 +319,7 @@
           <w:b/>
           <w:bCs/>
         </w:rPr>
-        <w:t>Review Questions</w:t>
-      </w:r>
-      <w:r>
-        <w:rPr>
-          <w:b/>
-          <w:bCs/>
-        </w:rPr>
-        <w:t xml:space="preserve">: </w:t>
+        <w:t xml:space="preserve">Review Questions: </w:t>
       </w:r>
     </w:p>
     <w:p>
@@ -584,6 +577,304 @@
         <w:ind w:left="360"/>
       </w:pPr>
     </w:p>
+    <w:p>
+      <w:pPr>
+        <w:ind w:left="360"/>
+        <w:rPr>
+          <w:b/>
+          <w:bCs/>
+        </w:rPr>
+      </w:pPr>
+      <w:r>
+        <w:rPr>
+          <w:b/>
+          <w:bCs/>
+        </w:rPr>
+        <w:t xml:space="preserve">Chapter </w:t>
+      </w:r>
+      <w:r>
+        <w:rPr>
+          <w:b/>
+          <w:bCs/>
+        </w:rPr>
+        <w:t>4</w:t>
+      </w:r>
+      <w:r>
+        <w:rPr>
+          <w:b/>
+          <w:bCs/>
+        </w:rPr>
+        <w:t xml:space="preserve"> </w:t>
+      </w:r>
+      <w:r>
+        <w:rPr>
+          <w:b/>
+          <w:bCs/>
+        </w:rPr>
+        <w:t xml:space="preserve">Review Questions: </w:t>
+      </w:r>
+    </w:p>
+    <w:p>
+      <w:pPr>
+        <w:pStyle w:val="ListParagraph"/>
+        <w:numPr>
+          <w:ilvl w:val="0"/>
+          <w:numId w:val="4"/>
+        </w:numPr>
+      </w:pPr>
+      <w:r>
+        <w:t xml:space="preserve"> For an entity to be classified as a weak entity its existence must be dependent on another related entity and its primary key must be partially or fully derived from the parent entity.  An example of this is a SONG and an ARTIST.  A song cannot be created without an artist having created it so the song is existence-dependent on artist, when implemented SONG would need to inherit a primary key from ARTIST.</w:t>
+      </w:r>
+    </w:p>
+    <w:p>
+      <w:pPr>
+        <w:ind w:left="360"/>
+      </w:pPr>
+      <w:r>
+        <w:t xml:space="preserve">3.    A relationship such as “an employee may have many degrees” can cause some interesting issues in a relational model.  This is because it describes </w:t>
+      </w:r>
+      <w:r>
+        <w:t>a multivalued attribute.  That is, an attribute that can have multiple values for a single entity instance.  One employee may have five degrees while another may have a single degree.  The best way to handle a situation such as this, is to create another entity that associates employees with their degrees.  The primary keys would be an employee’s name and a specific degree.  Each degree would be listed in a new row.  This way a single employee can have unlimited degrees that are uniquely identified.</w:t>
+      </w:r>
+    </w:p>
+    <w:p>
+      <w:pPr>
+        <w:ind w:left="360"/>
+      </w:pPr>
+      <w:r>
+        <w:lastRenderedPageBreak/>
+        <w:t xml:space="preserve">21.   </w:t>
+      </w:r>
+      <w:r>
+        <w:rPr>
+          <w:noProof/>
+        </w:rPr>
+        <w:drawing>
+          <wp:inline distT="0" distB="0" distL="0" distR="0" wp14:anchorId="09109F74" wp14:editId="33B019F6">
+            <wp:extent cx="5943600" cy="3023870"/>
+            <wp:effectExtent l="0" t="0" r="0" b="5080"/>
+            <wp:docPr id="1" name="Picture 1"/>
+            <wp:cNvGraphicFramePr>
+              <a:graphicFrameLocks xmlns:a="http://schemas.openxmlformats.org/drawingml/2006/main" noChangeAspect="1"/>
+            </wp:cNvGraphicFramePr>
+            <a:graphic xmlns:a="http://schemas.openxmlformats.org/drawingml/2006/main">
+              <a:graphicData uri="http://schemas.openxmlformats.org/drawingml/2006/picture">
+                <pic:pic xmlns:pic="http://schemas.openxmlformats.org/drawingml/2006/picture">
+                  <pic:nvPicPr>
+                    <pic:cNvPr id="0" name="Picture 1"/>
+                    <pic:cNvPicPr>
+                      <a:picLocks noChangeAspect="1" noChangeArrowheads="1"/>
+                    </pic:cNvPicPr>
+                  </pic:nvPicPr>
+                  <pic:blipFill>
+                    <a:blip r:embed="rId9">
+                      <a:extLst>
+                        <a:ext uri="{28A0092B-C50C-407E-A947-70E740481C1C}">
+                          <a14:useLocalDpi xmlns:a14="http://schemas.microsoft.com/office/drawing/2010/main" val="0"/>
+                        </a:ext>
+                      </a:extLst>
+                    </a:blip>
+                    <a:srcRect/>
+                    <a:stretch>
+                      <a:fillRect/>
+                    </a:stretch>
+                  </pic:blipFill>
+                  <pic:spPr bwMode="auto">
+                    <a:xfrm>
+                      <a:off x="0" y="0"/>
+                      <a:ext cx="5943600" cy="3023870"/>
+                    </a:xfrm>
+                    <a:prstGeom prst="rect">
+                      <a:avLst/>
+                    </a:prstGeom>
+                    <a:noFill/>
+                    <a:ln>
+                      <a:noFill/>
+                    </a:ln>
+                  </pic:spPr>
+                </pic:pic>
+              </a:graphicData>
+            </a:graphic>
+          </wp:inline>
+        </w:drawing>
+      </w:r>
+    </w:p>
+    <w:p>
+      <w:pPr>
+        <w:ind w:left="360"/>
+      </w:pPr>
+      <w:r>
+        <w:rPr>
+          <w:b/>
+          <w:bCs/>
+        </w:rPr>
+        <w:t>Problems:</w:t>
+      </w:r>
+    </w:p>
+    <w:p>
+      <w:r>
+        <w:t xml:space="preserve">1. </w:t>
+      </w:r>
+      <w:r>
+        <w:t xml:space="preserve">   </w:t>
+      </w:r>
+      <w:r>
+        <w:rPr>
+          <w:noProof/>
+        </w:rPr>
+        <w:drawing>
+          <wp:inline distT="0" distB="0" distL="0" distR="0" wp14:anchorId="3B44484F" wp14:editId="5BFBC5E0">
+            <wp:extent cx="5943600" cy="2858135"/>
+            <wp:effectExtent l="0" t="0" r="0" b="0"/>
+            <wp:docPr id="5" name="Picture 5"/>
+            <wp:cNvGraphicFramePr>
+              <a:graphicFrameLocks xmlns:a="http://schemas.openxmlformats.org/drawingml/2006/main" noChangeAspect="1"/>
+            </wp:cNvGraphicFramePr>
+            <a:graphic xmlns:a="http://schemas.openxmlformats.org/drawingml/2006/main">
+              <a:graphicData uri="http://schemas.openxmlformats.org/drawingml/2006/picture">
+                <pic:pic xmlns:pic="http://schemas.openxmlformats.org/drawingml/2006/picture">
+                  <pic:nvPicPr>
+                    <pic:cNvPr id="0" name="Picture 3"/>
+                    <pic:cNvPicPr>
+                      <a:picLocks noChangeAspect="1" noChangeArrowheads="1"/>
+                    </pic:cNvPicPr>
+                  </pic:nvPicPr>
+                  <pic:blipFill>
+                    <a:blip r:embed="rId10">
+                      <a:extLst>
+                        <a:ext uri="{28A0092B-C50C-407E-A947-70E740481C1C}">
+                          <a14:useLocalDpi xmlns:a14="http://schemas.microsoft.com/office/drawing/2010/main" val="0"/>
+                        </a:ext>
+                      </a:extLst>
+                    </a:blip>
+                    <a:srcRect/>
+                    <a:stretch>
+                      <a:fillRect/>
+                    </a:stretch>
+                  </pic:blipFill>
+                  <pic:spPr bwMode="auto">
+                    <a:xfrm>
+                      <a:off x="0" y="0"/>
+                      <a:ext cx="5943600" cy="2858135"/>
+                    </a:xfrm>
+                    <a:prstGeom prst="rect">
+                      <a:avLst/>
+                    </a:prstGeom>
+                    <a:noFill/>
+                    <a:ln>
+                      <a:noFill/>
+                    </a:ln>
+                  </pic:spPr>
+                </pic:pic>
+              </a:graphicData>
+            </a:graphic>
+          </wp:inline>
+        </w:drawing>
+      </w:r>
+    </w:p>
+    <w:p/>
+    <w:p/>
+    <w:p/>
+    <w:p/>
+    <w:p/>
+    <w:p>
+      <w:r>
+        <w:lastRenderedPageBreak/>
+        <w:t xml:space="preserve">5.    </w:t>
+      </w:r>
+    </w:p>
+    <w:p>
+      <w:r>
+        <w:rPr>
+          <w:noProof/>
+        </w:rPr>
+        <w:drawing>
+          <wp:inline distT="0" distB="0" distL="0" distR="0" wp14:anchorId="58269137" wp14:editId="50439A7B">
+            <wp:extent cx="5943600" cy="2027555"/>
+            <wp:effectExtent l="0" t="0" r="0" b="0"/>
+            <wp:docPr id="7" name="Picture 7"/>
+            <wp:cNvGraphicFramePr>
+              <a:graphicFrameLocks xmlns:a="http://schemas.openxmlformats.org/drawingml/2006/main" noChangeAspect="1"/>
+            </wp:cNvGraphicFramePr>
+            <a:graphic xmlns:a="http://schemas.openxmlformats.org/drawingml/2006/main">
+              <a:graphicData uri="http://schemas.openxmlformats.org/drawingml/2006/picture">
+                <pic:pic xmlns:pic="http://schemas.openxmlformats.org/drawingml/2006/picture">
+                  <pic:nvPicPr>
+                    <pic:cNvPr id="0" name="Picture 5"/>
+                    <pic:cNvPicPr>
+                      <a:picLocks noChangeAspect="1" noChangeArrowheads="1"/>
+                    </pic:cNvPicPr>
+                  </pic:nvPicPr>
+                  <pic:blipFill>
+                    <a:blip r:embed="rId11">
+                      <a:extLst>
+                        <a:ext uri="{28A0092B-C50C-407E-A947-70E740481C1C}">
+                          <a14:useLocalDpi xmlns:a14="http://schemas.microsoft.com/office/drawing/2010/main" val="0"/>
+                        </a:ext>
+                      </a:extLst>
+                    </a:blip>
+                    <a:srcRect/>
+                    <a:stretch>
+                      <a:fillRect/>
+                    </a:stretch>
+                  </pic:blipFill>
+                  <pic:spPr bwMode="auto">
+                    <a:xfrm>
+                      <a:off x="0" y="0"/>
+                      <a:ext cx="5943600" cy="2027555"/>
+                    </a:xfrm>
+                    <a:prstGeom prst="rect">
+                      <a:avLst/>
+                    </a:prstGeom>
+                    <a:noFill/>
+                    <a:ln>
+                      <a:noFill/>
+                    </a:ln>
+                  </pic:spPr>
+                </pic:pic>
+              </a:graphicData>
+            </a:graphic>
+          </wp:inline>
+        </w:drawing>
+      </w:r>
+    </w:p>
+    <w:p>
+      <w:r>
+        <w:t>a.    The entities are INSTRUCTOR, CLASS, TRAINEE, and COURSE.  ENROLL is used as an associative entity between CLASS and TRAINEE.</w:t>
+      </w:r>
+    </w:p>
+    <w:p>
+      <w:r>
+        <w:t>A TRAINEE can take zero to two classes, a CLASS can have ten to thirty students.</w:t>
+      </w:r>
+    </w:p>
+    <w:p>
+      <w:r>
+        <w:t>A COURSE can generate 0 to several classes, a CLASS is associated with one COURSE</w:t>
+      </w:r>
+    </w:p>
+    <w:p>
+      <w:r>
+        <w:t>A CLASS is taught by one instructor, and an INSTRUCTOR can teach zero to two classes.</w:t>
+      </w:r>
+    </w:p>
+    <w:p>
+      <w:r>
+        <w:t>b.    INSTRUCTOR and CLASS are in a 1:M relationship, the one side has a cardinality of (1,1) and the many side has a cardinality of (0,2), INSTRUCTOR is existence-independent of CLASS but class is existence-dependent on INSTRUCTOR.</w:t>
+      </w:r>
+    </w:p>
+    <w:p/>
+    <w:p>
+      <w:r>
+        <w:t xml:space="preserve">7.    </w:t>
+      </w:r>
+    </w:p>
+    <w:p/>
+    <w:p>
+      <w:r>
+        <w:t xml:space="preserve">9.    </w:t>
+      </w:r>
+    </w:p>
     <w:sectPr>
       <w:pgSz w:w="12240" w:h="15840"/>
       <w:pgMar w:top="1440" w:right="1440" w:bottom="1440" w:left="1440" w:header="720" w:footer="720" w:gutter="0"/>
@@ -597,6 +888,95 @@
 <file path=word/numbering.xml><?xml version="1.0" encoding="utf-8"?>
 <w:numbering xmlns:wpc="http://schemas.microsoft.com/office/word/2010/wordprocessingCanvas" xmlns:cx="http://schemas.microsoft.com/office/drawing/2014/chartex" xmlns:cx1="http://schemas.microsoft.com/office/drawing/2015/9/8/chartex" xmlns:cx2="http://schemas.microsoft.com/office/drawing/2015/10/21/chartex" xmlns:cx3="http://schemas.microsoft.com/office/drawing/2016/5/9/chartex" xmlns:cx4="http://schemas.microsoft.com/office/drawing/2016/5/10/chartex" xmlns:cx5="http://schemas.microsoft.com/office/drawing/2016/5/11/chartex" xmlns:cx6="http://schemas.microsoft.com/office/drawing/2016/5/12/chartex" xmlns:cx7="http://schemas.microsoft.com/office/drawing/2016/5/13/chartex" xmlns:cx8="http://schemas.microsoft.com/office/drawing/2016/5/14/chartex" xmlns:mc="http://schemas.openxmlformats.org/markup-compatibility/2006" xmlns:aink="http://schemas.microsoft.com/office/drawing/2016/ink" xmlns:am3d="http://schemas.microsoft.com/office/drawing/2017/model3d" xmlns:o="urn:schemas-microsoft-com:office:office" xmlns:r="http://schemas.openxmlformats.org/officeDocument/2006/relationships" xmlns:m="http://schemas.openxmlformats.org/officeDocument/2006/math" xmlns:v="urn:schemas-microsoft-com:vml" xmlns:wp14="http://schemas.microsoft.com/office/word/2010/wordprocessingDrawing" xmlns:wp="http://schemas.openxmlformats.org/drawingml/2006/wordprocessingDrawing" xmlns:w10="urn:schemas-microsoft-com:office:word" xmlns:w="http://schemas.openxmlformats.org/wordprocessingml/2006/main" xmlns:w14="http://schemas.microsoft.com/office/word/2010/wordml" xmlns:w15="http://schemas.microsoft.com/office/word/2012/wordml" xmlns:w16cex="http://schemas.microsoft.com/office/word/2018/wordml/cex" xmlns:w16cid="http://schemas.microsoft.com/office/word/2016/wordml/cid" xmlns:w16="http://schemas.microsoft.com/office/word/2018/wordml" xmlns:w16se="http://schemas.microsoft.com/office/word/2015/wordml/symex" xmlns:wpg="http://schemas.microsoft.com/office/word/2010/wordprocessingGroup" xmlns:wpi="http://schemas.microsoft.com/office/word/2010/wordprocessingInk" xmlns:wne="http://schemas.microsoft.com/office/word/2006/wordml" xmlns:wps="http://schemas.microsoft.com/office/word/2010/wordprocessingShape" mc:Ignorable="w14 w15 w16se w16cid w16 w16cex wp14">
   <w:abstractNum w:abstractNumId="0" w15:restartNumberingAfterBreak="0">
+    <w:nsid w:val="04BA7AFA"/>
+    <w:multiLevelType w:val="hybridMultilevel"/>
+    <w:tmpl w:val="361E901E"/>
+    <w:lvl w:ilvl="0" w:tplc="04090019">
+      <w:start w:val="1"/>
+      <w:numFmt w:val="lowerLetter"/>
+      <w:lvlText w:val="%1."/>
+      <w:lvlJc w:val="left"/>
+      <w:pPr>
+        <w:ind w:left="720" w:hanging="360"/>
+      </w:pPr>
+      <w:rPr>
+        <w:rFonts w:hint="default"/>
+      </w:rPr>
+    </w:lvl>
+    <w:lvl w:ilvl="1" w:tplc="04090019" w:tentative="1">
+      <w:start w:val="1"/>
+      <w:numFmt w:val="lowerLetter"/>
+      <w:lvlText w:val="%2."/>
+      <w:lvlJc w:val="left"/>
+      <w:pPr>
+        <w:ind w:left="1440" w:hanging="360"/>
+      </w:pPr>
+    </w:lvl>
+    <w:lvl w:ilvl="2" w:tplc="0409001B" w:tentative="1">
+      <w:start w:val="1"/>
+      <w:numFmt w:val="lowerRoman"/>
+      <w:lvlText w:val="%3."/>
+      <w:lvlJc w:val="right"/>
+      <w:pPr>
+        <w:ind w:left="2160" w:hanging="180"/>
+      </w:pPr>
+    </w:lvl>
+    <w:lvl w:ilvl="3" w:tplc="0409000F" w:tentative="1">
+      <w:start w:val="1"/>
+      <w:numFmt w:val="decimal"/>
+      <w:lvlText w:val="%4."/>
+      <w:lvlJc w:val="left"/>
+      <w:pPr>
+        <w:ind w:left="2880" w:hanging="360"/>
+      </w:pPr>
+    </w:lvl>
+    <w:lvl w:ilvl="4" w:tplc="04090019" w:tentative="1">
+      <w:start w:val="1"/>
+      <w:numFmt w:val="lowerLetter"/>
+      <w:lvlText w:val="%5."/>
+      <w:lvlJc w:val="left"/>
+      <w:pPr>
+        <w:ind w:left="3600" w:hanging="360"/>
+      </w:pPr>
+    </w:lvl>
+    <w:lvl w:ilvl="5" w:tplc="0409001B" w:tentative="1">
+      <w:start w:val="1"/>
+      <w:numFmt w:val="lowerRoman"/>
+      <w:lvlText w:val="%6."/>
+      <w:lvlJc w:val="right"/>
+      <w:pPr>
+        <w:ind w:left="4320" w:hanging="180"/>
+      </w:pPr>
+    </w:lvl>
+    <w:lvl w:ilvl="6" w:tplc="0409000F" w:tentative="1">
+      <w:start w:val="1"/>
+      <w:numFmt w:val="decimal"/>
+      <w:lvlText w:val="%7."/>
+      <w:lvlJc w:val="left"/>
+      <w:pPr>
+        <w:ind w:left="5040" w:hanging="360"/>
+      </w:pPr>
+    </w:lvl>
+    <w:lvl w:ilvl="7" w:tplc="04090019" w:tentative="1">
+      <w:start w:val="1"/>
+      <w:numFmt w:val="lowerLetter"/>
+      <w:lvlText w:val="%8."/>
+      <w:lvlJc w:val="left"/>
+      <w:pPr>
+        <w:ind w:left="5760" w:hanging="360"/>
+      </w:pPr>
+    </w:lvl>
+    <w:lvl w:ilvl="8" w:tplc="0409001B" w:tentative="1">
+      <w:start w:val="1"/>
+      <w:numFmt w:val="lowerRoman"/>
+      <w:lvlText w:val="%9."/>
+      <w:lvlJc w:val="right"/>
+      <w:pPr>
+        <w:ind w:left="6480" w:hanging="180"/>
+      </w:pPr>
+    </w:lvl>
+  </w:abstractNum>
+  <w:abstractNum w:abstractNumId="1" w15:restartNumberingAfterBreak="0">
     <w:nsid w:val="0E4C2A88"/>
     <w:multiLevelType w:val="hybridMultilevel"/>
     <w:tmpl w:val="246A758C"/>
@@ -685,7 +1065,378 @@
       </w:pPr>
     </w:lvl>
   </w:abstractNum>
+  <w:abstractNum w:abstractNumId="2" w15:restartNumberingAfterBreak="0">
+    <w:nsid w:val="1F065DB7"/>
+    <w:multiLevelType w:val="hybridMultilevel"/>
+    <w:tmpl w:val="25DCF5BA"/>
+    <w:lvl w:ilvl="0" w:tplc="0409000F">
+      <w:start w:val="1"/>
+      <w:numFmt w:val="decimal"/>
+      <w:lvlText w:val="%1."/>
+      <w:lvlJc w:val="left"/>
+      <w:pPr>
+        <w:ind w:left="720" w:hanging="360"/>
+      </w:pPr>
+      <w:rPr>
+        <w:rFonts w:hint="default"/>
+      </w:rPr>
+    </w:lvl>
+    <w:lvl w:ilvl="1" w:tplc="04090019" w:tentative="1">
+      <w:start w:val="1"/>
+      <w:numFmt w:val="lowerLetter"/>
+      <w:lvlText w:val="%2."/>
+      <w:lvlJc w:val="left"/>
+      <w:pPr>
+        <w:ind w:left="1440" w:hanging="360"/>
+      </w:pPr>
+    </w:lvl>
+    <w:lvl w:ilvl="2" w:tplc="0409001B" w:tentative="1">
+      <w:start w:val="1"/>
+      <w:numFmt w:val="lowerRoman"/>
+      <w:lvlText w:val="%3."/>
+      <w:lvlJc w:val="right"/>
+      <w:pPr>
+        <w:ind w:left="2160" w:hanging="180"/>
+      </w:pPr>
+    </w:lvl>
+    <w:lvl w:ilvl="3" w:tplc="0409000F" w:tentative="1">
+      <w:start w:val="1"/>
+      <w:numFmt w:val="decimal"/>
+      <w:lvlText w:val="%4."/>
+      <w:lvlJc w:val="left"/>
+      <w:pPr>
+        <w:ind w:left="2880" w:hanging="360"/>
+      </w:pPr>
+    </w:lvl>
+    <w:lvl w:ilvl="4" w:tplc="04090019" w:tentative="1">
+      <w:start w:val="1"/>
+      <w:numFmt w:val="lowerLetter"/>
+      <w:lvlText w:val="%5."/>
+      <w:lvlJc w:val="left"/>
+      <w:pPr>
+        <w:ind w:left="3600" w:hanging="360"/>
+      </w:pPr>
+    </w:lvl>
+    <w:lvl w:ilvl="5" w:tplc="0409001B" w:tentative="1">
+      <w:start w:val="1"/>
+      <w:numFmt w:val="lowerRoman"/>
+      <w:lvlText w:val="%6."/>
+      <w:lvlJc w:val="right"/>
+      <w:pPr>
+        <w:ind w:left="4320" w:hanging="180"/>
+      </w:pPr>
+    </w:lvl>
+    <w:lvl w:ilvl="6" w:tplc="0409000F" w:tentative="1">
+      <w:start w:val="1"/>
+      <w:numFmt w:val="decimal"/>
+      <w:lvlText w:val="%7."/>
+      <w:lvlJc w:val="left"/>
+      <w:pPr>
+        <w:ind w:left="5040" w:hanging="360"/>
+      </w:pPr>
+    </w:lvl>
+    <w:lvl w:ilvl="7" w:tplc="04090019" w:tentative="1">
+      <w:start w:val="1"/>
+      <w:numFmt w:val="lowerLetter"/>
+      <w:lvlText w:val="%8."/>
+      <w:lvlJc w:val="left"/>
+      <w:pPr>
+        <w:ind w:left="5760" w:hanging="360"/>
+      </w:pPr>
+    </w:lvl>
+    <w:lvl w:ilvl="8" w:tplc="0409001B" w:tentative="1">
+      <w:start w:val="1"/>
+      <w:numFmt w:val="lowerRoman"/>
+      <w:lvlText w:val="%9."/>
+      <w:lvlJc w:val="right"/>
+      <w:pPr>
+        <w:ind w:left="6480" w:hanging="180"/>
+      </w:pPr>
+    </w:lvl>
+  </w:abstractNum>
+  <w:abstractNum w:abstractNumId="3" w15:restartNumberingAfterBreak="0">
+    <w:nsid w:val="22A54B63"/>
+    <w:multiLevelType w:val="hybridMultilevel"/>
+    <w:tmpl w:val="9F20FE8A"/>
+    <w:lvl w:ilvl="0" w:tplc="0409000F">
+      <w:start w:val="1"/>
+      <w:numFmt w:val="decimal"/>
+      <w:lvlText w:val="%1."/>
+      <w:lvlJc w:val="left"/>
+      <w:pPr>
+        <w:ind w:left="720" w:hanging="360"/>
+      </w:pPr>
+      <w:rPr>
+        <w:rFonts w:hint="default"/>
+      </w:rPr>
+    </w:lvl>
+    <w:lvl w:ilvl="1" w:tplc="04090019" w:tentative="1">
+      <w:start w:val="1"/>
+      <w:numFmt w:val="lowerLetter"/>
+      <w:lvlText w:val="%2."/>
+      <w:lvlJc w:val="left"/>
+      <w:pPr>
+        <w:ind w:left="1440" w:hanging="360"/>
+      </w:pPr>
+    </w:lvl>
+    <w:lvl w:ilvl="2" w:tplc="0409001B" w:tentative="1">
+      <w:start w:val="1"/>
+      <w:numFmt w:val="lowerRoman"/>
+      <w:lvlText w:val="%3."/>
+      <w:lvlJc w:val="right"/>
+      <w:pPr>
+        <w:ind w:left="2160" w:hanging="180"/>
+      </w:pPr>
+    </w:lvl>
+    <w:lvl w:ilvl="3" w:tplc="0409000F" w:tentative="1">
+      <w:start w:val="1"/>
+      <w:numFmt w:val="decimal"/>
+      <w:lvlText w:val="%4."/>
+      <w:lvlJc w:val="left"/>
+      <w:pPr>
+        <w:ind w:left="2880" w:hanging="360"/>
+      </w:pPr>
+    </w:lvl>
+    <w:lvl w:ilvl="4" w:tplc="04090019" w:tentative="1">
+      <w:start w:val="1"/>
+      <w:numFmt w:val="lowerLetter"/>
+      <w:lvlText w:val="%5."/>
+      <w:lvlJc w:val="left"/>
+      <w:pPr>
+        <w:ind w:left="3600" w:hanging="360"/>
+      </w:pPr>
+    </w:lvl>
+    <w:lvl w:ilvl="5" w:tplc="0409001B" w:tentative="1">
+      <w:start w:val="1"/>
+      <w:numFmt w:val="lowerRoman"/>
+      <w:lvlText w:val="%6."/>
+      <w:lvlJc w:val="right"/>
+      <w:pPr>
+        <w:ind w:left="4320" w:hanging="180"/>
+      </w:pPr>
+    </w:lvl>
+    <w:lvl w:ilvl="6" w:tplc="0409000F" w:tentative="1">
+      <w:start w:val="1"/>
+      <w:numFmt w:val="decimal"/>
+      <w:lvlText w:val="%7."/>
+      <w:lvlJc w:val="left"/>
+      <w:pPr>
+        <w:ind w:left="5040" w:hanging="360"/>
+      </w:pPr>
+    </w:lvl>
+    <w:lvl w:ilvl="7" w:tplc="04090019" w:tentative="1">
+      <w:start w:val="1"/>
+      <w:numFmt w:val="lowerLetter"/>
+      <w:lvlText w:val="%8."/>
+      <w:lvlJc w:val="left"/>
+      <w:pPr>
+        <w:ind w:left="5760" w:hanging="360"/>
+      </w:pPr>
+    </w:lvl>
+    <w:lvl w:ilvl="8" w:tplc="0409001B" w:tentative="1">
+      <w:start w:val="1"/>
+      <w:numFmt w:val="lowerRoman"/>
+      <w:lvlText w:val="%9."/>
+      <w:lvlJc w:val="right"/>
+      <w:pPr>
+        <w:ind w:left="6480" w:hanging="180"/>
+      </w:pPr>
+    </w:lvl>
+  </w:abstractNum>
+  <w:abstractNum w:abstractNumId="4" w15:restartNumberingAfterBreak="0">
+    <w:nsid w:val="4D0A31FF"/>
+    <w:multiLevelType w:val="hybridMultilevel"/>
+    <w:tmpl w:val="6CC2EE00"/>
+    <w:lvl w:ilvl="0" w:tplc="0409000F">
+      <w:start w:val="1"/>
+      <w:numFmt w:val="decimal"/>
+      <w:lvlText w:val="%1."/>
+      <w:lvlJc w:val="left"/>
+      <w:pPr>
+        <w:ind w:left="720" w:hanging="360"/>
+      </w:pPr>
+      <w:rPr>
+        <w:rFonts w:hint="default"/>
+      </w:rPr>
+    </w:lvl>
+    <w:lvl w:ilvl="1" w:tplc="04090019" w:tentative="1">
+      <w:start w:val="1"/>
+      <w:numFmt w:val="lowerLetter"/>
+      <w:lvlText w:val="%2."/>
+      <w:lvlJc w:val="left"/>
+      <w:pPr>
+        <w:ind w:left="1440" w:hanging="360"/>
+      </w:pPr>
+    </w:lvl>
+    <w:lvl w:ilvl="2" w:tplc="0409001B" w:tentative="1">
+      <w:start w:val="1"/>
+      <w:numFmt w:val="lowerRoman"/>
+      <w:lvlText w:val="%3."/>
+      <w:lvlJc w:val="right"/>
+      <w:pPr>
+        <w:ind w:left="2160" w:hanging="180"/>
+      </w:pPr>
+    </w:lvl>
+    <w:lvl w:ilvl="3" w:tplc="0409000F" w:tentative="1">
+      <w:start w:val="1"/>
+      <w:numFmt w:val="decimal"/>
+      <w:lvlText w:val="%4."/>
+      <w:lvlJc w:val="left"/>
+      <w:pPr>
+        <w:ind w:left="2880" w:hanging="360"/>
+      </w:pPr>
+    </w:lvl>
+    <w:lvl w:ilvl="4" w:tplc="04090019" w:tentative="1">
+      <w:start w:val="1"/>
+      <w:numFmt w:val="lowerLetter"/>
+      <w:lvlText w:val="%5."/>
+      <w:lvlJc w:val="left"/>
+      <w:pPr>
+        <w:ind w:left="3600" w:hanging="360"/>
+      </w:pPr>
+    </w:lvl>
+    <w:lvl w:ilvl="5" w:tplc="0409001B" w:tentative="1">
+      <w:start w:val="1"/>
+      <w:numFmt w:val="lowerRoman"/>
+      <w:lvlText w:val="%6."/>
+      <w:lvlJc w:val="right"/>
+      <w:pPr>
+        <w:ind w:left="4320" w:hanging="180"/>
+      </w:pPr>
+    </w:lvl>
+    <w:lvl w:ilvl="6" w:tplc="0409000F" w:tentative="1">
+      <w:start w:val="1"/>
+      <w:numFmt w:val="decimal"/>
+      <w:lvlText w:val="%7."/>
+      <w:lvlJc w:val="left"/>
+      <w:pPr>
+        <w:ind w:left="5040" w:hanging="360"/>
+      </w:pPr>
+    </w:lvl>
+    <w:lvl w:ilvl="7" w:tplc="04090019" w:tentative="1">
+      <w:start w:val="1"/>
+      <w:numFmt w:val="lowerLetter"/>
+      <w:lvlText w:val="%8."/>
+      <w:lvlJc w:val="left"/>
+      <w:pPr>
+        <w:ind w:left="5760" w:hanging="360"/>
+      </w:pPr>
+    </w:lvl>
+    <w:lvl w:ilvl="8" w:tplc="0409001B" w:tentative="1">
+      <w:start w:val="1"/>
+      <w:numFmt w:val="lowerRoman"/>
+      <w:lvlText w:val="%9."/>
+      <w:lvlJc w:val="right"/>
+      <w:pPr>
+        <w:ind w:left="6480" w:hanging="180"/>
+      </w:pPr>
+    </w:lvl>
+  </w:abstractNum>
+  <w:abstractNum w:abstractNumId="5" w15:restartNumberingAfterBreak="0">
+    <w:nsid w:val="515F6DA9"/>
+    <w:multiLevelType w:val="hybridMultilevel"/>
+    <w:tmpl w:val="3F96AF98"/>
+    <w:lvl w:ilvl="0" w:tplc="0409000F">
+      <w:start w:val="1"/>
+      <w:numFmt w:val="decimal"/>
+      <w:lvlText w:val="%1."/>
+      <w:lvlJc w:val="left"/>
+      <w:pPr>
+        <w:ind w:left="720" w:hanging="360"/>
+      </w:pPr>
+      <w:rPr>
+        <w:rFonts w:hint="default"/>
+      </w:rPr>
+    </w:lvl>
+    <w:lvl w:ilvl="1" w:tplc="04090019" w:tentative="1">
+      <w:start w:val="1"/>
+      <w:numFmt w:val="lowerLetter"/>
+      <w:lvlText w:val="%2."/>
+      <w:lvlJc w:val="left"/>
+      <w:pPr>
+        <w:ind w:left="1440" w:hanging="360"/>
+      </w:pPr>
+    </w:lvl>
+    <w:lvl w:ilvl="2" w:tplc="0409001B" w:tentative="1">
+      <w:start w:val="1"/>
+      <w:numFmt w:val="lowerRoman"/>
+      <w:lvlText w:val="%3."/>
+      <w:lvlJc w:val="right"/>
+      <w:pPr>
+        <w:ind w:left="2160" w:hanging="180"/>
+      </w:pPr>
+    </w:lvl>
+    <w:lvl w:ilvl="3" w:tplc="0409000F" w:tentative="1">
+      <w:start w:val="1"/>
+      <w:numFmt w:val="decimal"/>
+      <w:lvlText w:val="%4."/>
+      <w:lvlJc w:val="left"/>
+      <w:pPr>
+        <w:ind w:left="2880" w:hanging="360"/>
+      </w:pPr>
+    </w:lvl>
+    <w:lvl w:ilvl="4" w:tplc="04090019" w:tentative="1">
+      <w:start w:val="1"/>
+      <w:numFmt w:val="lowerLetter"/>
+      <w:lvlText w:val="%5."/>
+      <w:lvlJc w:val="left"/>
+      <w:pPr>
+        <w:ind w:left="3600" w:hanging="360"/>
+      </w:pPr>
+    </w:lvl>
+    <w:lvl w:ilvl="5" w:tplc="0409001B" w:tentative="1">
+      <w:start w:val="1"/>
+      <w:numFmt w:val="lowerRoman"/>
+      <w:lvlText w:val="%6."/>
+      <w:lvlJc w:val="right"/>
+      <w:pPr>
+        <w:ind w:left="4320" w:hanging="180"/>
+      </w:pPr>
+    </w:lvl>
+    <w:lvl w:ilvl="6" w:tplc="0409000F" w:tentative="1">
+      <w:start w:val="1"/>
+      <w:numFmt w:val="decimal"/>
+      <w:lvlText w:val="%7."/>
+      <w:lvlJc w:val="left"/>
+      <w:pPr>
+        <w:ind w:left="5040" w:hanging="360"/>
+      </w:pPr>
+    </w:lvl>
+    <w:lvl w:ilvl="7" w:tplc="04090019" w:tentative="1">
+      <w:start w:val="1"/>
+      <w:numFmt w:val="lowerLetter"/>
+      <w:lvlText w:val="%8."/>
+      <w:lvlJc w:val="left"/>
+      <w:pPr>
+        <w:ind w:left="5760" w:hanging="360"/>
+      </w:pPr>
+    </w:lvl>
+    <w:lvl w:ilvl="8" w:tplc="0409001B" w:tentative="1">
+      <w:start w:val="1"/>
+      <w:numFmt w:val="lowerRoman"/>
+      <w:lvlText w:val="%9."/>
+      <w:lvlJc w:val="right"/>
+      <w:pPr>
+        <w:ind w:left="6480" w:hanging="180"/>
+      </w:pPr>
+    </w:lvl>
+  </w:abstractNum>
   <w:num w:numId="1">
+    <w:abstractNumId w:val="1"/>
+  </w:num>
+  <w:num w:numId="2">
+    <w:abstractNumId w:val="3"/>
+  </w:num>
+  <w:num w:numId="3">
+    <w:abstractNumId w:val="2"/>
+  </w:num>
+  <w:num w:numId="4">
+    <w:abstractNumId w:val="4"/>
+  </w:num>
+  <w:num w:numId="5">
+    <w:abstractNumId w:val="5"/>
+  </w:num>
+  <w:num w:numId="6">
     <w:abstractNumId w:val="0"/>
   </w:num>
 </w:numbering>

</xml_diff>

<commit_message>
Finished review questions and problems for hw2 database
</commit_message>
<xml_diff>
--- a/database_systems/homework/kjohnson_hw2.docx
+++ b/database_systems/homework/kjohnson_hw2.docx
@@ -868,11 +868,118 @@
       <w:r>
         <w:t xml:space="preserve">7.    </w:t>
       </w:r>
+      <w:r>
+        <w:rPr>
+          <w:noProof/>
+        </w:rPr>
+        <w:drawing>
+          <wp:inline distT="0" distB="0" distL="0" distR="0" wp14:anchorId="798B069F" wp14:editId="0D38C976">
+            <wp:extent cx="5943600" cy="1988820"/>
+            <wp:effectExtent l="0" t="0" r="0" b="0"/>
+            <wp:docPr id="9" name="Picture 9"/>
+            <wp:cNvGraphicFramePr>
+              <a:graphicFrameLocks xmlns:a="http://schemas.openxmlformats.org/drawingml/2006/main" noChangeAspect="1"/>
+            </wp:cNvGraphicFramePr>
+            <a:graphic xmlns:a="http://schemas.openxmlformats.org/drawingml/2006/main">
+              <a:graphicData uri="http://schemas.openxmlformats.org/drawingml/2006/picture">
+                <pic:pic xmlns:pic="http://schemas.openxmlformats.org/drawingml/2006/picture">
+                  <pic:nvPicPr>
+                    <pic:cNvPr id="0" name="Picture 9"/>
+                    <pic:cNvPicPr>
+                      <a:picLocks noChangeAspect="1" noChangeArrowheads="1"/>
+                    </pic:cNvPicPr>
+                  </pic:nvPicPr>
+                  <pic:blipFill>
+                    <a:blip r:embed="rId12">
+                      <a:extLst>
+                        <a:ext uri="{28A0092B-C50C-407E-A947-70E740481C1C}">
+                          <a14:useLocalDpi xmlns:a14="http://schemas.microsoft.com/office/drawing/2010/main" val="0"/>
+                        </a:ext>
+                      </a:extLst>
+                    </a:blip>
+                    <a:srcRect/>
+                    <a:stretch>
+                      <a:fillRect/>
+                    </a:stretch>
+                  </pic:blipFill>
+                  <pic:spPr bwMode="auto">
+                    <a:xfrm>
+                      <a:off x="0" y="0"/>
+                      <a:ext cx="5943600" cy="1988820"/>
+                    </a:xfrm>
+                    <a:prstGeom prst="rect">
+                      <a:avLst/>
+                    </a:prstGeom>
+                    <a:noFill/>
+                    <a:ln>
+                      <a:noFill/>
+                    </a:ln>
+                  </pic:spPr>
+                </pic:pic>
+              </a:graphicData>
+            </a:graphic>
+          </wp:inline>
+        </w:drawing>
+      </w:r>
     </w:p>
     <w:p/>
     <w:p>
       <w:r>
+        <w:lastRenderedPageBreak/>
         <w:t xml:space="preserve">9.    </w:t>
+      </w:r>
+      <w:r>
+        <w:rPr>
+          <w:noProof/>
+        </w:rPr>
+        <w:drawing>
+          <wp:inline distT="0" distB="0" distL="0" distR="0" wp14:anchorId="1D0BDCBC" wp14:editId="69172A70">
+            <wp:extent cx="5943600" cy="2629535"/>
+            <wp:effectExtent l="0" t="0" r="0" b="0"/>
+            <wp:docPr id="8" name="Picture 8"/>
+            <wp:cNvGraphicFramePr>
+              <a:graphicFrameLocks xmlns:a="http://schemas.openxmlformats.org/drawingml/2006/main" noChangeAspect="1"/>
+            </wp:cNvGraphicFramePr>
+            <a:graphic xmlns:a="http://schemas.openxmlformats.org/drawingml/2006/main">
+              <a:graphicData uri="http://schemas.openxmlformats.org/drawingml/2006/picture">
+                <pic:pic xmlns:pic="http://schemas.openxmlformats.org/drawingml/2006/picture">
+                  <pic:nvPicPr>
+                    <pic:cNvPr id="0" name="Picture 1"/>
+                    <pic:cNvPicPr>
+                      <a:picLocks noChangeAspect="1" noChangeArrowheads="1"/>
+                    </pic:cNvPicPr>
+                  </pic:nvPicPr>
+                  <pic:blipFill>
+                    <a:blip r:embed="rId13">
+                      <a:extLst>
+                        <a:ext uri="{28A0092B-C50C-407E-A947-70E740481C1C}">
+                          <a14:useLocalDpi xmlns:a14="http://schemas.microsoft.com/office/drawing/2010/main" val="0"/>
+                        </a:ext>
+                      </a:extLst>
+                    </a:blip>
+                    <a:srcRect/>
+                    <a:stretch>
+                      <a:fillRect/>
+                    </a:stretch>
+                  </pic:blipFill>
+                  <pic:spPr bwMode="auto">
+                    <a:xfrm>
+                      <a:off x="0" y="0"/>
+                      <a:ext cx="5943600" cy="2629535"/>
+                    </a:xfrm>
+                    <a:prstGeom prst="rect">
+                      <a:avLst/>
+                    </a:prstGeom>
+                    <a:noFill/>
+                    <a:ln>
+                      <a:noFill/>
+                    </a:ln>
+                  </pic:spPr>
+                </pic:pic>
+              </a:graphicData>
+            </a:graphic>
+          </wp:inline>
+        </w:drawing>
       </w:r>
     </w:p>
     <w:sectPr>

</xml_diff>